<commit_message>
Change project type for Word generation sample on Unit test
</commit_message>
<xml_diff>
--- a/OfficeAutomationSamples/Content controls/GenerateWordDocument/Template.docx
+++ b/OfficeAutomationSamples/Content controls/GenerateWordDocument/Template.docx
@@ -10,28 +10,7 @@
         </w:pBdr>
       </w:pPr>
       <w:r>
-        <w:rPr>
-          <w:lang w:val="ru-RU"/>
-        </w:rPr>
-        <w:t>Отчет</w:t>
-      </w:r>
-      <w:r>
-        <w:t xml:space="preserve"> </w:t>
-      </w:r>
-      <w:r>
-        <w:rPr>
-          <w:lang w:val="ru-RU"/>
-        </w:rPr>
-        <w:t>о</w:t>
-      </w:r>
-      <w:r>
-        <w:t xml:space="preserve"> </w:t>
-      </w:r>
-      <w:r>
-        <w:rPr>
-          <w:lang w:val="ru-RU"/>
-        </w:rPr>
-        <w:t>совещании</w:t>
+        <w:t>Meeting notes</w:t>
       </w:r>
       <w:r>
         <w:t xml:space="preserve"> «</w:t>
@@ -57,18 +36,23 @@
             <w:rPr>
               <w:rStyle w:val="PlaceholderText"/>
             </w:rPr>
-            <w:t>Click here to enter text.</w:t>
+            <w:t>Click here to enter text</w:t>
           </w:r>
+          <w:proofErr w:type="gramStart"/>
+          <w:r>
+            <w:rPr>
+              <w:rStyle w:val="PlaceholderText"/>
+            </w:rPr>
+            <w:t>.</w:t>
+          </w:r>
+          <w:proofErr w:type="gramEnd"/>
         </w:sdtContent>
       </w:sdt>
       <w:r>
         <w:t xml:space="preserve">» </w:t>
       </w:r>
       <w:r>
-        <w:rPr>
-          <w:lang w:val="ru-RU"/>
-        </w:rPr>
-        <w:t>от</w:t>
+        <w:t>from</w:t>
       </w:r>
       <w:r>
         <w:t xml:space="preserve"> «</w:t>
@@ -115,10 +99,13 @@
         </w:rPr>
       </w:pPr>
       <w:r>
+        <w:t>Participants</w:t>
+      </w:r>
+      <w:r>
         <w:rPr>
           <w:lang w:val="ru-RU"/>
         </w:rPr>
-        <w:t>Участвовали:</w:t>
+        <w:t>:</w:t>
       </w:r>
     </w:p>
     <w:sdt>
@@ -191,10 +178,13 @@
         </w:rPr>
       </w:pPr>
       <w:r>
+        <w:t>Decisions</w:t>
+      </w:r>
+      <w:r>
         <w:rPr>
           <w:lang w:val="ru-RU"/>
         </w:rPr>
-        <w:t>Решили:</w:t>
+        <w:t>:</w:t>
       </w:r>
     </w:p>
     <w:tbl>
@@ -218,15 +208,13 @@
             <w:pPr>
               <w:rPr>
                 <w:b/>
-                <w:lang w:val="ru-RU"/>
               </w:rPr>
             </w:pPr>
             <w:r>
               <w:rPr>
                 <w:b/>
-                <w:lang w:val="ru-RU"/>
               </w:rPr>
-              <w:t>Вопрос</w:t>
+              <w:t>Problem</w:t>
             </w:r>
           </w:p>
         </w:tc>
@@ -238,15 +226,13 @@
             <w:pPr>
               <w:rPr>
                 <w:b/>
-                <w:lang w:val="ru-RU"/>
               </w:rPr>
             </w:pPr>
             <w:r>
               <w:rPr>
                 <w:b/>
-                <w:lang w:val="ru-RU"/>
               </w:rPr>
-              <w:t>Принятое решение</w:t>
+              <w:t>Solution</w:t>
             </w:r>
           </w:p>
         </w:tc>
@@ -258,15 +244,13 @@
             <w:pPr>
               <w:rPr>
                 <w:b/>
-                <w:lang w:val="ru-RU"/>
               </w:rPr>
             </w:pPr>
             <w:r>
               <w:rPr>
                 <w:b/>
-                <w:lang w:val="ru-RU"/>
               </w:rPr>
-              <w:t>Ответственный</w:t>
+              <w:t>Responsible</w:t>
             </w:r>
           </w:p>
         </w:tc>
@@ -278,15 +262,13 @@
             <w:pPr>
               <w:rPr>
                 <w:b/>
-                <w:lang w:val="ru-RU"/>
               </w:rPr>
             </w:pPr>
             <w:r>
               <w:rPr>
                 <w:b/>
-                <w:lang w:val="ru-RU"/>
               </w:rPr>
-              <w:t>Контрольный срок</w:t>
+              <w:t>Control date</w:t>
             </w:r>
           </w:p>
         </w:tc>
@@ -466,10 +448,7 @@
         <w:jc w:val="right"/>
       </w:pPr>
       <w:r>
-        <w:rPr>
-          <w:lang w:val="ru-RU"/>
-        </w:rPr>
-        <w:t>Секретарь</w:t>
+        <w:t>Secretary</w:t>
       </w:r>
       <w:r>
         <w:t xml:space="preserve"> </w:t>
@@ -1641,6 +1620,7 @@
   <w:rsids>
     <w:rsidRoot w:val="00254E9F"/>
     <w:rsid w:val="00074555"/>
+    <w:rsid w:val="0020040D"/>
     <w:rsid w:val="00254E9F"/>
     <w:rsid w:val="00781E3A"/>
   </w:rsids>

</xml_diff>